<commit_message>
Correccion ECU-01, se agrega documento con observaciones
</commit_message>
<xml_diff>
--- a/documentos/ECU/ECU-01.docx
+++ b/documentos/ECU/ECU-01.docx
@@ -143,13 +143,7 @@
         <w:rPr>
           <w:rFonts w:ascii="Arial" w:hAnsi="Arial"/>
         </w:rPr>
-        <w:t>.</w:t>
-      </w:r>
-      <w:r>
-        <w:rPr>
-          <w:rFonts w:ascii="Arial" w:hAnsi="Arial"/>
-        </w:rPr>
-        <w:t xml:space="preserve"> </w:t>
+        <w:t>. El propietario está registrado en el sistema.</w:t>
       </w:r>
     </w:p>
     <w:p>
@@ -179,37 +173,13 @@
         <w:rPr>
           <w:rFonts w:ascii="Arial" w:hAnsi="Arial"/>
         </w:rPr>
-        <w:t xml:space="preserve">El </w:t>
-      </w:r>
-      <w:r>
-        <w:rPr>
-          <w:rFonts w:ascii="Arial" w:hAnsi="Arial"/>
-        </w:rPr>
-        <w:t>usuario</w:t>
-      </w:r>
-      <w:r>
-        <w:rPr>
-          <w:rFonts w:ascii="Arial" w:hAnsi="Arial"/>
-        </w:rPr>
-        <w:t xml:space="preserve"> selecciona en el menú </w:t>
-      </w:r>
-      <w:r>
-        <w:rPr>
-          <w:rFonts w:ascii="Arial" w:hAnsi="Arial"/>
-        </w:rPr>
-        <w:t xml:space="preserve">principal </w:t>
-      </w:r>
-      <w:r>
-        <w:rPr>
-          <w:rFonts w:ascii="Arial" w:hAnsi="Arial"/>
-        </w:rPr>
-        <w:t xml:space="preserve">la opción </w:t>
-      </w:r>
-      <w:r>
-        <w:rPr>
-          <w:rFonts w:ascii="Arial" w:hAnsi="Arial"/>
-        </w:rPr>
-        <w:t>“Gestión de pacientes”.</w:t>
+        <w:t>El sistema muestra la pantalla correspondiente al registro de pacientes</w:t>
+      </w:r>
+      <w:r>
+        <w:rPr>
+          <w:rFonts w:ascii="Arial" w:hAnsi="Arial"/>
+        </w:rPr>
+        <w:t>.</w:t>
       </w:r>
     </w:p>
     <w:p>
@@ -228,7 +198,7 @@
         <w:rPr>
           <w:rFonts w:ascii="Arial" w:hAnsi="Arial"/>
         </w:rPr>
-        <w:t>En el menú nuevo selecciona la opción “Registrar paciente”.</w:t>
+        <w:t>El usuario ingresa el documento del propietario.</w:t>
       </w:r>
     </w:p>
     <w:p>
@@ -247,13 +217,7 @@
         <w:rPr>
           <w:rFonts w:ascii="Arial" w:hAnsi="Arial"/>
         </w:rPr>
-        <w:t>El sistema muestra la pantalla correspondiente al registro de pacientes</w:t>
-      </w:r>
-      <w:r>
-        <w:rPr>
-          <w:rFonts w:ascii="Arial" w:hAnsi="Arial"/>
-        </w:rPr>
-        <w:t>.</w:t>
+        <w:t>El sistema muestra los datos del propietario para tener una confirmación visual sobre la existencia del propietario en el sistema.</w:t>
       </w:r>
     </w:p>
     <w:p>
@@ -284,19 +248,19 @@
         <w:rPr>
           <w:rFonts w:ascii="Arial" w:hAnsi="Arial"/>
         </w:rPr>
-        <w:t xml:space="preserve"> ingresa los datos básicos del paciente que s</w:t>
-      </w:r>
-      <w:r>
-        <w:rPr>
-          <w:rFonts w:ascii="Arial" w:hAnsi="Arial"/>
-        </w:rPr>
-        <w:t>on el documento del propietario</w:t>
-      </w:r>
-      <w:r>
-        <w:rPr>
-          <w:rFonts w:ascii="Arial" w:hAnsi="Arial"/>
-        </w:rPr>
-        <w:t xml:space="preserve">, el nombre del paciente, la especie, la raza el sexo, la edad, y el color y presiona la opción </w:t>
+        <w:t xml:space="preserve"> ingresa los datos básicos del paciente </w:t>
+      </w:r>
+      <w:r>
+        <w:rPr>
+          <w:rFonts w:ascii="Arial" w:hAnsi="Arial"/>
+        </w:rPr>
+        <w:t xml:space="preserve">como lo son </w:t>
+      </w:r>
+      <w:r>
+        <w:rPr>
+          <w:rFonts w:ascii="Arial" w:hAnsi="Arial"/>
+        </w:rPr>
+        <w:t xml:space="preserve">el nombre del paciente, la especie, la raza el sexo, la edad, y el color y presiona la opción </w:t>
       </w:r>
       <w:r>
         <w:rPr>
@@ -321,7 +285,7 @@
         <w:rPr>
           <w:rFonts w:ascii="Arial" w:hAnsi="Arial"/>
         </w:rPr>
-        <w:t>El sistema verifica que el documento del propietario corresponda a un propietario registrado, que el nombre, la especie, la raza, el sexo y el color sean de tipo texto y que la edad sea de tipo numérico y que todos los campos estén diligenciados.</w:t>
+        <w:t>El sistema verifica que el nombre, la especie, la raza, el sexo y el color sean de tipo texto y que la edad sea de tipo numérico y que todos los campos estén diligenciados.</w:t>
       </w:r>
     </w:p>
     <w:p>
@@ -376,25 +340,6 @@
     </w:p>
     <w:p>
       <w:pPr>
-        <w:pStyle w:val="Textodecuerpo"/>
-        <w:numPr>
-          <w:ilvl w:val="0"/>
-          <w:numId w:val="5"/>
-        </w:numPr>
-        <w:jc w:val="both"/>
-        <w:rPr>
-          <w:rFonts w:ascii="Arial" w:hAnsi="Arial"/>
-        </w:rPr>
-      </w:pPr>
-      <w:r>
-        <w:rPr>
-          <w:rFonts w:ascii="Arial" w:hAnsi="Arial"/>
-        </w:rPr>
-        <w:t>El usuario es redirigido al menú principal.</w:t>
-      </w:r>
-    </w:p>
-    <w:p>
-      <w:pPr>
         <w:pStyle w:val="Ttulo1"/>
       </w:pPr>
       <w:r>
@@ -437,6 +382,12 @@
           <w:b w:val="0"/>
         </w:rPr>
         <w:t>paciente</w:t>
+      </w:r>
+      <w:r>
+        <w:rPr>
+          <w:b w:val="0"/>
+        </w:rPr>
+        <w:t xml:space="preserve"> correctamente</w:t>
       </w:r>
       <w:r>
         <w:rPr>
@@ -495,7 +446,13 @@
         <w:rPr>
           <w:rFonts w:ascii="Arial" w:hAnsi="Arial"/>
         </w:rPr>
-        <w:t>En el paso 4 del flujo normal : si documento del propietario no existe</w:t>
+        <w:t>En el paso 3</w:t>
+      </w:r>
+      <w:r>
+        <w:rPr>
+          <w:rFonts w:ascii="Arial" w:hAnsi="Arial"/>
+        </w:rPr>
+        <w:t xml:space="preserve"> del flujo normal : si documento del propietario no existe</w:t>
       </w:r>
     </w:p>
     <w:p>
@@ -579,8 +536,16 @@
         <w:rPr>
           <w:rFonts w:ascii="Arial" w:hAnsi="Arial"/>
         </w:rPr>
-        <w:t>4</w:t>
-      </w:r>
+        <w:t xml:space="preserve"> </w:t>
+      </w:r>
+      <w:r>
+        <w:rPr>
+          <w:rFonts w:ascii="Arial" w:hAnsi="Arial"/>
+        </w:rPr>
+        <w:t>5</w:t>
+      </w:r>
+      <w:bookmarkStart w:id="0" w:name="_GoBack"/>
+      <w:bookmarkEnd w:id="0"/>
       <w:r>
         <w:rPr>
           <w:rFonts w:ascii="Arial" w:hAnsi="Arial"/>
@@ -621,15 +586,7 @@
         <w:rPr>
           <w:rFonts w:ascii="Arial" w:hAnsi="Arial"/>
         </w:rPr>
-        <w:t>enciar todos los campos”</w:t>
-      </w:r>
-      <w:bookmarkStart w:id="0" w:name="_GoBack"/>
-      <w:bookmarkEnd w:id="0"/>
-      <w:r>
-        <w:rPr>
-          <w:rFonts w:ascii="Arial" w:hAnsi="Arial"/>
-        </w:rPr>
-        <w:t>.</w:t>
+        <w:t>enciar todos los campos”.</w:t>
       </w:r>
     </w:p>
     <w:p>
@@ -967,15 +924,7 @@
               <w:sz w:val="20"/>
               <w:lang w:val="es-CO"/>
             </w:rPr>
-            <w:t xml:space="preserve">Especificación de Caso de Uso: ECU - </w:t>
-          </w:r>
-          <w:r>
-            <w:rPr>
-              <w:rFonts w:ascii="Arial" w:hAnsi="Arial"/>
-              <w:sz w:val="20"/>
-              <w:lang w:val="es-CO"/>
-            </w:rPr>
-            <w:t>0</w:t>
+            <w:t>Especificación de Caso de Uso: ECU - 0</w:t>
           </w:r>
           <w:r>
             <w:rPr>

</xml_diff>